<commit_message>
Update: Alteração da tela de login
</commit_message>
<xml_diff>
--- a/Sprint Review´s/Sprint Review_Daniel.docx
+++ b/Sprint Review´s/Sprint Review_Daniel.docx
@@ -522,27 +522,18 @@
       </w:r>
       <w:r>
         <w:br/>
-        <w:t xml:space="preserve">- </w:t>
-      </w:r>
-      <w:r>
-        <w:t xml:space="preserve">Inserção dos registros do sensor no MySql via API – (Responsável: Erick Lee) </w:t>
-      </w:r>
-      <w:r>
-        <w:br/>
-      </w:r>
-      <w:r>
+        <w:t xml:space="preserve">- Inserção dos registros do sensor no MySql via API – (Responsável: Erick Lee) </w:t>
+      </w:r>
+      <w:r>
+        <w:br/>
         <w:t xml:space="preserve">- Finalização do site estático (Cadastro) – (Responsável: Gustavo Castro) </w:t>
       </w:r>
       <w:r>
         <w:br/>
-      </w:r>
-      <w:r>
         <w:t xml:space="preserve">- Finalização do site estático (Login) – (Responsável: Daniel Sena) </w:t>
       </w:r>
       <w:r>
         <w:br/>
-      </w:r>
-      <w:r>
         <w:t xml:space="preserve">- Finalização do site estático (Simulador Financeiro) – (Responsável: Leandro </w:t>
       </w:r>
     </w:p>
@@ -559,26 +550,18 @@
       </w:r>
       <w:r>
         <w:br/>
-      </w:r>
-      <w:r>
         <w:t xml:space="preserve">- API configurada (variáveis ajustadas) – (Responsável: Gabriel Lima) </w:t>
       </w:r>
       <w:r>
         <w:br/>
-      </w:r>
-      <w:r>
         <w:t xml:space="preserve">- Backlog finalizado - (Responsável: Everton Barbosa) </w:t>
       </w:r>
       <w:r>
         <w:br/>
-      </w:r>
-      <w:r>
         <w:t xml:space="preserve">- Finalizar documentação - (Responsável: Erick Lee) </w:t>
       </w:r>
       <w:r>
         <w:br/>
-      </w:r>
-      <w:r>
         <w:t xml:space="preserve">- Implementação do banco de dados no Linux (máquina virtual) - (Responsável: </w:t>
       </w:r>
     </w:p>
@@ -595,14 +578,10 @@
       </w:r>
       <w:r>
         <w:br/>
-      </w:r>
-      <w:r>
         <w:t xml:space="preserve">- Diagrama de Solução Técnica – (Responsável: Daniel Sena) </w:t>
       </w:r>
       <w:r>
         <w:br/>
-      </w:r>
-      <w:r>
         <w:t>- Planilha de Risco – (Responsável: Everton Barbosa)</w:t>
       </w:r>
       <w:r>
@@ -644,8 +623,6 @@
       </w:r>
       <w:r>
         <w:br/>
-      </w:r>
-      <w:r>
         <w:t>- Diagrama de Solução Técnica – (Responsável: Daniel Sena)</w:t>
       </w:r>
       <w:r>
@@ -701,18 +678,18 @@
       </w:r>
       <w:r>
         <w:br/>
-        <w:t>---</w:t>
-      </w:r>
-      <w:r>
-        <w:br/>
-        <w:t>---</w:t>
-      </w:r>
-      <w:r>
-        <w:br/>
-        <w:t>---</w:t>
-      </w:r>
-      <w:bookmarkStart w:id="0" w:name="_GoBack"/>
-      <w:bookmarkEnd w:id="0"/>
+        <w:t>- Validação Modelagem lógica</w:t>
+      </w:r>
+      <w:r>
+        <w:br/>
+        <w:t xml:space="preserve">- </w:t>
+      </w:r>
+      <w:r>
+        <w:t xml:space="preserve">Inicio do </w:t>
+      </w:r>
+      <w:r>
+        <w:t>Site Estático Dashboard (Gráfico com ChartJS) - Local</w:t>
+      </w:r>
       <w:r>
         <w:br/>
       </w:r>
@@ -732,13 +709,7 @@
         <w:br/>
       </w:r>
       <w:r>
-        <w:t>- Finalizar</w:t>
-      </w:r>
-      <w:r>
-        <w:t xml:space="preserve"> ajustes na</w:t>
-      </w:r>
-      <w:r>
-        <w:t xml:space="preserve"> documentação - (Responsável: Erick Lee)</w:t>
+        <w:t>- Finalizar ajustes na documentação - (Responsável: Erick Lee)</w:t>
       </w:r>
       <w:r>
         <w:br/>
@@ -756,7 +727,10 @@
         <w:jc w:val="left"/>
       </w:pPr>
       <w:r>
-        <w:t xml:space="preserve">Bonetto)  </w:t>
+        <w:t>Bonet</w:t>
+      </w:r>
+      <w:r>
+        <w:t xml:space="preserve">o)  </w:t>
       </w:r>
       <w:r>
         <w:br/>
@@ -795,21 +769,166 @@
         <w:t>-</w:t>
       </w:r>
       <w:r>
-        <w:t>--</w:t>
-      </w:r>
-      <w:r>
-        <w:br/>
-        <w:t>---</w:t>
-      </w:r>
-      <w:r>
-        <w:br/>
-        <w:t>---</w:t>
-      </w:r>
-    </w:p>
-    <w:p>
-      <w:pPr>
-        <w:ind w:firstLine="0"/>
-      </w:pPr>
+        <w:t xml:space="preserve"> </w:t>
+      </w:r>
+      <w:r>
+        <w:t>Especificação da Dashboards</w:t>
+      </w:r>
+      <w:r>
+        <w:t xml:space="preserve"> -</w:t>
+      </w:r>
+      <w:r>
+        <w:t xml:space="preserve"> (</w:t>
+      </w:r>
+      <w:r>
+        <w:t>Responsável:</w:t>
+      </w:r>
+      <w:r>
+        <w:t xml:space="preserve"> </w:t>
+      </w:r>
+      <w:r>
+        <w:t>Daniel Sena)</w:t>
+      </w:r>
+      <w:r>
+        <w:br/>
+        <w:t xml:space="preserve">- </w:t>
+      </w:r>
+      <w:r>
+        <w:t xml:space="preserve">Finalizar o </w:t>
+      </w:r>
+      <w:r>
+        <w:t xml:space="preserve">Site Estático Dashboard (Gráfico com ChartJS) </w:t>
+      </w:r>
+      <w:r>
+        <w:t>–</w:t>
+      </w:r>
+      <w:r>
+        <w:t xml:space="preserve"> Local</w:t>
+      </w:r>
+      <w:r>
+        <w:t xml:space="preserve"> -</w:t>
+      </w:r>
+      <w:r>
+        <w:t xml:space="preserve"> (</w:t>
+      </w:r>
+      <w:r>
+        <w:t>Responsável:</w:t>
+      </w:r>
+      <w:r>
+        <w:t xml:space="preserve"> </w:t>
+      </w:r>
+      <w:r>
+        <w:t>Gabriel Lima)</w:t>
+      </w:r>
+      <w:r>
+        <w:br/>
+        <w:t xml:space="preserve">- </w:t>
+      </w:r>
+      <w:r>
+        <w:t>Validar a solução técnica</w:t>
+      </w:r>
+      <w:r>
+        <w:t xml:space="preserve"> -</w:t>
+      </w:r>
+      <w:r>
+        <w:t xml:space="preserve"> (</w:t>
+      </w:r>
+      <w:r>
+        <w:t>Responsável:</w:t>
+      </w:r>
+      <w:r>
+        <w:t xml:space="preserve"> Erick Lee</w:t>
+      </w:r>
+      <w:r>
+        <w:t>)</w:t>
+      </w:r>
+    </w:p>
+    <w:p>
+      <w:pPr>
+        <w:tabs>
+          <w:tab w:val="left" w:pos="2808"/>
+        </w:tabs>
+        <w:ind w:firstLine="0"/>
+        <w:jc w:val="left"/>
+      </w:pPr>
+      <w:r>
+        <w:t>- Métricas KPI´S</w:t>
+      </w:r>
+      <w:r>
+        <w:t xml:space="preserve"> -</w:t>
+      </w:r>
+      <w:r>
+        <w:t xml:space="preserve"> (</w:t>
+      </w:r>
+      <w:r>
+        <w:t>Responsável:</w:t>
+      </w:r>
+      <w:r>
+        <w:t xml:space="preserve"> </w:t>
+      </w:r>
+      <w:r>
+        <w:t>Erick Lee)</w:t>
+      </w:r>
+      <w:r>
+        <w:br/>
+        <w:t>- Iniciar criação da apresentação PPTX</w:t>
+      </w:r>
+      <w:r>
+        <w:t xml:space="preserve"> </w:t>
+      </w:r>
+      <w:r>
+        <w:t xml:space="preserve">- </w:t>
+      </w:r>
+      <w:bookmarkStart w:id="0" w:name="_GoBack"/>
+      <w:bookmarkEnd w:id="0"/>
+      <w:r>
+        <w:t>(</w:t>
+      </w:r>
+      <w:r>
+        <w:t>Responsável:</w:t>
+      </w:r>
+      <w:r>
+        <w:t xml:space="preserve"> </w:t>
+      </w:r>
+      <w:r>
+        <w:t>Gustavo Castro)</w:t>
+      </w:r>
+      <w:r>
+        <w:br/>
+        <w:t>- Validar documentação</w:t>
+      </w:r>
+      <w:r>
+        <w:t xml:space="preserve"> </w:t>
+      </w:r>
+      <w:r>
+        <w:t xml:space="preserve">- </w:t>
+      </w:r>
+      <w:r>
+        <w:t>(</w:t>
+      </w:r>
+      <w:r>
+        <w:t>Responsável: Daniel Sena</w:t>
+      </w:r>
+      <w:r>
+        <w:t>)</w:t>
+      </w:r>
+      <w:r>
+        <w:br/>
+        <w:t xml:space="preserve">- </w:t>
+      </w:r>
+      <w:r>
+        <w:t>Finalização do site estático (Simulador Financeiro) – (Responsável:</w:t>
+      </w:r>
+      <w:r>
+        <w:t xml:space="preserve"> Leandro Boneto)</w:t>
+      </w:r>
+      <w:r>
+        <w:br/>
+        <w:t xml:space="preserve">- Organização das ferramentas de </w:t>
+      </w:r>
+      <w:r>
+        <w:t>gestão - (Responsável: Everton Barbosa)</w:t>
+      </w:r>
     </w:p>
     <w:sectPr>
       <w:headerReference w:type="default" r:id="rId8"/>
@@ -1444,7 +1563,7 @@
   <w:style w:type="paragraph" w:default="1" w:styleId="Normal">
     <w:name w:val="Normal"/>
     <w:qFormat/>
-    <w:rsid w:val="00642A92"/>
+    <w:rsid w:val="00F45FF2"/>
   </w:style>
   <w:style w:type="paragraph" w:styleId="Ttulo1">
     <w:name w:val="heading 1"/>

</xml_diff>